<commit_message>
Initial commit ( Create report .docx file)
</commit_message>
<xml_diff>
--- a/Autonomous robot.docx
+++ b/Autonomous robot.docx
@@ -7610,7 +7610,7 @@
     </w:p>
     <w:p>
       <w:pPr>
-        <w:ind w:left="227" w:firstLine="340"/>
+        <w:ind w:left="227" w:firstLine="227"/>
         <w:jc w:val="both"/>
         <w:rPr>
           <w:rFonts w:ascii="Times New Roman" w:hAnsi="Times New Roman" w:cs="Times New Roman"/>
@@ -7662,7 +7662,7 @@
     </w:p>
     <w:p>
       <w:pPr>
-        <w:ind w:left="227" w:firstLine="340"/>
+        <w:ind w:left="227" w:firstLine="227"/>
         <w:jc w:val="both"/>
         <w:rPr>
           <w:rFonts w:ascii="Times New Roman" w:hAnsi="Times New Roman" w:cs="Times New Roman"/>
@@ -7769,7 +7769,7 @@
     </w:p>
     <w:p>
       <w:pPr>
-        <w:ind w:left="567" w:firstLine="153"/>
+        <w:ind w:left="567" w:firstLine="341"/>
         <w:rPr>
           <w:rFonts w:ascii="Times New Roman" w:hAnsi="Times New Roman" w:cs="Times New Roman"/>
         </w:rPr>
@@ -7811,6 +7811,7 @@
       <w:r>
         <w:rPr>
           <w:rFonts w:ascii="Times New Roman" w:hAnsi="Times New Roman" w:cs="Times New Roman"/>
+          <w:noProof/>
           <w:lang w:val="en-US"/>
         </w:rPr>
         <w:lastRenderedPageBreak/>
@@ -7871,9 +7872,450 @@
       <w:pPr>
         <w:rPr>
           <w:rFonts w:ascii="Times New Roman" w:hAnsi="Times New Roman" w:cs="Times New Roman"/>
+          <w:b/>
+          <w:bCs/>
           <w:lang w:val="en-US"/>
         </w:rPr>
       </w:pPr>
+      <w:r>
+        <w:rPr>
+          <w:rFonts w:ascii="Times New Roman" w:hAnsi="Times New Roman" w:cs="Times New Roman"/>
+          <w:b/>
+          <w:bCs/>
+          <w:lang w:val="en-US"/>
+        </w:rPr>
+        <w:t xml:space="preserve">1.2. Một số ứng dụng thực tiễn </w:t>
+      </w:r>
+    </w:p>
+    <w:p>
+      <w:pPr>
+        <w:rPr>
+          <w:rFonts w:ascii="Times New Roman" w:hAnsi="Times New Roman" w:cs="Times New Roman"/>
+          <w:lang w:val="en-US"/>
+        </w:rPr>
+      </w:pPr>
+      <w:r>
+        <w:rPr>
+          <w:rFonts w:ascii="Times New Roman" w:hAnsi="Times New Roman" w:cs="Times New Roman"/>
+          <w:lang w:val="en-US"/>
+        </w:rPr>
+        <w:tab/>
+      </w:r>
+    </w:p>
+    <w:p>
+      <w:pPr>
+        <w:rPr>
+          <w:rFonts w:ascii="Times New Roman" w:hAnsi="Times New Roman" w:cs="Times New Roman"/>
+          <w:lang w:val="en-US"/>
+        </w:rPr>
+      </w:pPr>
+    </w:p>
+    <w:p>
+      <w:pPr>
+        <w:rPr>
+          <w:rFonts w:ascii="Times New Roman" w:hAnsi="Times New Roman" w:cs="Times New Roman"/>
+          <w:lang w:val="en-US"/>
+        </w:rPr>
+      </w:pPr>
+    </w:p>
+    <w:p>
+      <w:pPr>
+        <w:rPr>
+          <w:rFonts w:ascii="Times New Roman" w:hAnsi="Times New Roman" w:cs="Times New Roman"/>
+          <w:lang w:val="en-US"/>
+        </w:rPr>
+      </w:pPr>
+    </w:p>
+    <w:p>
+      <w:pPr>
+        <w:rPr>
+          <w:rFonts w:ascii="Times New Roman" w:hAnsi="Times New Roman" w:cs="Times New Roman"/>
+          <w:b/>
+          <w:bCs/>
+          <w:lang w:val="en-US"/>
+        </w:rPr>
+      </w:pPr>
+      <w:r>
+        <w:rPr>
+          <w:rFonts w:ascii="Times New Roman" w:hAnsi="Times New Roman" w:cs="Times New Roman"/>
+          <w:b/>
+          <w:bCs/>
+          <w:lang w:val="en-US"/>
+        </w:rPr>
+        <w:t>1.3. Mục tiêu của đề tài</w:t>
+      </w:r>
+    </w:p>
+    <w:p>
+      <w:pPr>
+        <w:rPr>
+          <w:rFonts w:ascii="Times New Roman" w:hAnsi="Times New Roman" w:cs="Times New Roman"/>
+          <w:lang w:val="en-US"/>
+        </w:rPr>
+      </w:pPr>
+      <w:r>
+        <w:rPr>
+          <w:rFonts w:ascii="Times New Roman" w:hAnsi="Times New Roman" w:cs="Times New Roman"/>
+          <w:lang w:val="en-US"/>
+        </w:rPr>
+        <w:tab/>
+      </w:r>
+    </w:p>
+    <w:p>
+      <w:pPr>
+        <w:spacing w:after="200" w:line="276" w:lineRule="auto"/>
+        <w:rPr>
+          <w:rFonts w:ascii="Times New Roman" w:hAnsi="Times New Roman" w:cs="Times New Roman"/>
+          <w:b/>
+          <w:bCs/>
+          <w:lang w:val="en-US"/>
+        </w:rPr>
+      </w:pPr>
+      <w:r>
+        <w:rPr>
+          <w:rFonts w:ascii="Times New Roman" w:hAnsi="Times New Roman" w:cs="Times New Roman"/>
+          <w:b/>
+          <w:bCs/>
+          <w:lang w:val="en-US"/>
+        </w:rPr>
+        <w:br w:type="page"/>
+      </w:r>
+    </w:p>
+    <w:p>
+      <w:pPr>
+        <w:rPr>
+          <w:rFonts w:ascii="Times New Roman" w:hAnsi="Times New Roman" w:cs="Times New Roman"/>
+          <w:b/>
+          <w:bCs/>
+          <w:lang w:val="en-US"/>
+        </w:rPr>
+      </w:pPr>
+      <w:r>
+        <w:rPr>
+          <w:rFonts w:ascii="Times New Roman" w:hAnsi="Times New Roman" w:cs="Times New Roman"/>
+          <w:b/>
+          <w:bCs/>
+          <w:lang w:val="en-US"/>
+        </w:rPr>
+        <w:lastRenderedPageBreak/>
+        <w:t>1.4. Cấu trúc tổng quát của hệ thống</w:t>
+      </w:r>
+    </w:p>
+    <w:p>
+      <w:pPr>
+        <w:jc w:val="center"/>
+        <w:rPr>
+          <w:rFonts w:ascii="Times New Roman" w:hAnsi="Times New Roman" w:cs="Times New Roman"/>
+          <w:lang w:val="en-US"/>
+        </w:rPr>
+      </w:pPr>
+      <w:r>
+        <w:rPr>
+          <w:noProof/>
+        </w:rPr>
+        <w:drawing>
+          <wp:inline distT="0" distB="0" distL="0" distR="0" wp14:anchorId="688E8FF9" wp14:editId="3F427ECA">
+            <wp:extent cx="4296121" cy="2889504"/>
+            <wp:effectExtent l="0" t="0" r="0" b="0"/>
+            <wp:docPr id="6" name="Picture 5">
+              <a:extLst xmlns:a="http://schemas.openxmlformats.org/drawingml/2006/main">
+                <a:ext uri="{FF2B5EF4-FFF2-40B4-BE49-F238E27FC236}">
+                  <a16:creationId xmlns:a16="http://schemas.microsoft.com/office/drawing/2014/main" id="{11355067-FA52-4CDA-AB32-C750095D996D}"/>
+                </a:ext>
+              </a:extLst>
+            </wp:docPr>
+            <wp:cNvGraphicFramePr>
+              <a:graphicFrameLocks xmlns:a="http://schemas.openxmlformats.org/drawingml/2006/main" noChangeAspect="1"/>
+            </wp:cNvGraphicFramePr>
+            <a:graphic xmlns:a="http://schemas.openxmlformats.org/drawingml/2006/main">
+              <a:graphicData uri="http://schemas.openxmlformats.org/drawingml/2006/picture">
+                <pic:pic xmlns:pic="http://schemas.openxmlformats.org/drawingml/2006/picture">
+                  <pic:nvPicPr>
+                    <pic:cNvPr id="6" name="Picture 5">
+                      <a:extLst>
+                        <a:ext uri="{FF2B5EF4-FFF2-40B4-BE49-F238E27FC236}">
+                          <a16:creationId xmlns:a16="http://schemas.microsoft.com/office/drawing/2014/main" id="{11355067-FA52-4CDA-AB32-C750095D996D}"/>
+                        </a:ext>
+                      </a:extLst>
+                    </pic:cNvPr>
+                    <pic:cNvPicPr>
+                      <a:picLocks noChangeAspect="1"/>
+                    </pic:cNvPicPr>
+                  </pic:nvPicPr>
+                  <pic:blipFill rotWithShape="1">
+                    <a:blip r:embed="rId15"/>
+                    <a:srcRect l="1174" t="1957"/>
+                    <a:stretch/>
+                  </pic:blipFill>
+                  <pic:spPr>
+                    <a:xfrm>
+                      <a:off x="0" y="0"/>
+                      <a:ext cx="4316380" cy="2903130"/>
+                    </a:xfrm>
+                    <a:prstGeom prst="rect">
+                      <a:avLst/>
+                    </a:prstGeom>
+                  </pic:spPr>
+                </pic:pic>
+              </a:graphicData>
+            </a:graphic>
+          </wp:inline>
+        </w:drawing>
+      </w:r>
+    </w:p>
+    <w:p>
+      <w:pPr>
+        <w:jc w:val="center"/>
+        <w:rPr>
+          <w:rFonts w:ascii="Times New Roman" w:hAnsi="Times New Roman" w:cs="Times New Roman"/>
+          <w:lang w:val="en-US"/>
+        </w:rPr>
+      </w:pPr>
+      <w:r>
+        <w:rPr>
+          <w:rFonts w:ascii="Times New Roman" w:hAnsi="Times New Roman" w:cs="Times New Roman"/>
+          <w:lang w:val="en-US"/>
+        </w:rPr>
+        <w:t>Hình 1. : Cấu trúc tổng quát của hệ thống</w:t>
+      </w:r>
+      <w:r>
+        <w:rPr>
+          <w:rFonts w:ascii="Times New Roman" w:hAnsi="Times New Roman" w:cs="Times New Roman"/>
+          <w:lang w:val="en-US"/>
+        </w:rPr>
+        <w:t>.</w:t>
+      </w:r>
+    </w:p>
+    <w:p>
+      <w:pPr>
+        <w:rPr>
+          <w:rFonts w:ascii="Times New Roman" w:hAnsi="Times New Roman" w:cs="Times New Roman"/>
+          <w:lang w:val="en-US"/>
+        </w:rPr>
+      </w:pPr>
+      <w:r>
+        <w:rPr>
+          <w:rFonts w:ascii="Times New Roman" w:hAnsi="Times New Roman" w:cs="Times New Roman"/>
+          <w:lang w:val="en-US"/>
+        </w:rPr>
+        <w:t>Cấu trúc hệ thống gồm 3 phần chính:</w:t>
+      </w:r>
+    </w:p>
+    <w:p>
+      <w:pPr>
+        <w:rPr>
+          <w:rFonts w:ascii="Times New Roman" w:hAnsi="Times New Roman" w:cs="Times New Roman"/>
+          <w:lang w:val="en-US"/>
+        </w:rPr>
+      </w:pPr>
+      <w:r>
+        <w:rPr>
+          <w:rFonts w:ascii="Times New Roman" w:hAnsi="Times New Roman" w:cs="Times New Roman"/>
+          <w:lang w:val="en-US"/>
+        </w:rPr>
+        <w:t>-</w:t>
+      </w:r>
+      <w:r>
+        <w:rPr>
+          <w:rFonts w:ascii="Times New Roman" w:hAnsi="Times New Roman" w:cs="Times New Roman"/>
+          <w:lang w:val="en-US"/>
+        </w:rPr>
+        <w:tab/>
+        <w:t xml:space="preserve">Desktop Application: </w:t>
+      </w:r>
+      <w:r>
+        <w:rPr>
+          <w:rFonts w:ascii="Times New Roman" w:hAnsi="Times New Roman" w:cs="Times New Roman"/>
+          <w:lang w:val="en-US"/>
+        </w:rPr>
+        <w:t>Giao diện UI sử dụng Qt C++ framework</w:t>
+      </w:r>
+      <w:r>
+        <w:rPr>
+          <w:rFonts w:ascii="Times New Roman" w:hAnsi="Times New Roman" w:cs="Times New Roman"/>
+          <w:lang w:val="en-US"/>
+        </w:rPr>
+        <w:t>, có thể chạy trên nhiều nền tảng như window và Linux</w:t>
+      </w:r>
+      <w:r>
+        <w:rPr>
+          <w:rFonts w:ascii="Times New Roman" w:hAnsi="Times New Roman" w:cs="Times New Roman"/>
+          <w:lang w:val="en-US"/>
+        </w:rPr>
+        <w:t xml:space="preserve">. </w:t>
+      </w:r>
+      <w:r>
+        <w:rPr>
+          <w:rFonts w:ascii="Times New Roman" w:hAnsi="Times New Roman" w:cs="Times New Roman"/>
+          <w:lang w:val="en-US"/>
+        </w:rPr>
+        <w:t>UI s</w:t>
+      </w:r>
+      <w:r>
+        <w:rPr>
+          <w:rFonts w:ascii="Times New Roman" w:hAnsi="Times New Roman" w:cs="Times New Roman"/>
+          <w:lang w:val="en-US"/>
+        </w:rPr>
+        <w:t>ử dụng để điều khiển robot thông qua module Lora. Ngoài ra</w:t>
+      </w:r>
+      <w:r>
+        <w:rPr>
+          <w:rFonts w:ascii="Times New Roman" w:hAnsi="Times New Roman" w:cs="Times New Roman"/>
+          <w:lang w:val="en-US"/>
+        </w:rPr>
+        <w:t>,</w:t>
+      </w:r>
+      <w:r>
+        <w:rPr>
+          <w:rFonts w:ascii="Times New Roman" w:hAnsi="Times New Roman" w:cs="Times New Roman"/>
+          <w:lang w:val="en-US"/>
+        </w:rPr>
+        <w:t xml:space="preserve"> còn </w:t>
+      </w:r>
+      <w:r>
+        <w:rPr>
+          <w:rFonts w:ascii="Times New Roman" w:hAnsi="Times New Roman" w:cs="Times New Roman"/>
+          <w:lang w:val="en-US"/>
+        </w:rPr>
+        <w:t>sử dụng</w:t>
+      </w:r>
+      <w:r>
+        <w:rPr>
+          <w:rFonts w:ascii="Times New Roman" w:hAnsi="Times New Roman" w:cs="Times New Roman"/>
+          <w:lang w:val="en-US"/>
+        </w:rPr>
+        <w:t xml:space="preserve"> Laptop </w:t>
+      </w:r>
+      <w:r>
+        <w:rPr>
+          <w:rFonts w:ascii="Times New Roman" w:hAnsi="Times New Roman" w:cs="Times New Roman"/>
+          <w:lang w:val="en-US"/>
+        </w:rPr>
+        <w:t>cùng với</w:t>
+      </w:r>
+      <w:r>
+        <w:rPr>
+          <w:rFonts w:ascii="Times New Roman" w:hAnsi="Times New Roman" w:cs="Times New Roman"/>
+          <w:lang w:val="en-US"/>
+        </w:rPr>
+        <w:t xml:space="preserve"> giao thức SSH </w:t>
+      </w:r>
+      <w:r>
+        <w:rPr>
+          <w:rFonts w:ascii="Times New Roman" w:hAnsi="Times New Roman" w:cs="Times New Roman"/>
+          <w:lang w:val="en-US"/>
+        </w:rPr>
+        <w:t xml:space="preserve">để </w:t>
+      </w:r>
+      <w:r>
+        <w:rPr>
+          <w:rFonts w:ascii="Times New Roman" w:hAnsi="Times New Roman" w:cs="Times New Roman"/>
+          <w:lang w:val="en-US"/>
+        </w:rPr>
+        <w:t xml:space="preserve">truy cập máy tính nhúng từ xa để khởi động </w:t>
+      </w:r>
+      <w:r>
+        <w:rPr>
+          <w:rFonts w:ascii="Times New Roman" w:hAnsi="Times New Roman" w:cs="Times New Roman"/>
+          <w:lang w:val="en-US"/>
+        </w:rPr>
+        <w:t xml:space="preserve">các Node ROS. </w:t>
+      </w:r>
+    </w:p>
+    <w:p>
+      <w:pPr>
+        <w:rPr>
+          <w:rFonts w:ascii="Times New Roman" w:hAnsi="Times New Roman" w:cs="Times New Roman"/>
+          <w:lang w:val="en-US"/>
+        </w:rPr>
+      </w:pPr>
+      <w:r>
+        <w:rPr>
+          <w:rFonts w:ascii="Times New Roman" w:hAnsi="Times New Roman" w:cs="Times New Roman"/>
+          <w:lang w:val="en-US"/>
+        </w:rPr>
+        <w:t>-</w:t>
+      </w:r>
+      <w:r>
+        <w:rPr>
+          <w:rFonts w:ascii="Times New Roman" w:hAnsi="Times New Roman" w:cs="Times New Roman"/>
+          <w:lang w:val="en-US"/>
+        </w:rPr>
+        <w:tab/>
+        <w:t>Microcontroller</w:t>
+      </w:r>
+      <w:r>
+        <w:rPr>
+          <w:rFonts w:ascii="Times New Roman" w:hAnsi="Times New Roman" w:cs="Times New Roman"/>
+          <w:lang w:val="en-US"/>
+        </w:rPr>
+        <w:t>:</w:t>
+      </w:r>
+    </w:p>
+    <w:p>
+      <w:pPr>
+        <w:rPr>
+          <w:rFonts w:ascii="Times New Roman" w:hAnsi="Times New Roman" w:cs="Times New Roman"/>
+          <w:lang w:val="en-US"/>
+        </w:rPr>
+      </w:pPr>
+      <w:r>
+        <w:rPr>
+          <w:rFonts w:ascii="Times New Roman" w:hAnsi="Times New Roman" w:cs="Times New Roman"/>
+          <w:lang w:val="en-US"/>
+        </w:rPr>
+        <w:t xml:space="preserve"> </w:t>
+      </w:r>
+    </w:p>
+    <w:p>
+      <w:pPr>
+        <w:rPr>
+          <w:rFonts w:ascii="Times New Roman" w:hAnsi="Times New Roman" w:cs="Times New Roman"/>
+          <w:lang w:val="en-US"/>
+        </w:rPr>
+      </w:pPr>
+      <w:r>
+        <w:rPr>
+          <w:rFonts w:ascii="Times New Roman" w:hAnsi="Times New Roman" w:cs="Times New Roman"/>
+          <w:lang w:val="en-US"/>
+        </w:rPr>
+        <w:t>-</w:t>
+      </w:r>
+      <w:r>
+        <w:rPr>
+          <w:rFonts w:ascii="Times New Roman" w:hAnsi="Times New Roman" w:cs="Times New Roman"/>
+          <w:lang w:val="en-US"/>
+        </w:rPr>
+        <w:tab/>
+        <w:t xml:space="preserve">Embedded PC: </w:t>
+      </w:r>
+      <w:r>
+        <w:rPr>
+          <w:rFonts w:ascii="Times New Roman" w:hAnsi="Times New Roman" w:cs="Times New Roman"/>
+          <w:lang w:val="en-US"/>
+        </w:rPr>
+        <w:tab/>
+      </w:r>
+      <w:r>
+        <w:rPr>
+          <w:rFonts w:ascii="Times New Roman" w:hAnsi="Times New Roman" w:cs="Times New Roman"/>
+          <w:lang w:val="en-US"/>
+        </w:rPr>
+        <w:t xml:space="preserve"> </w:t>
+      </w:r>
+      <w:r>
+        <w:rPr>
+          <w:rFonts w:ascii="Times New Roman" w:hAnsi="Times New Roman" w:cs="Times New Roman"/>
+          <w:lang w:val="en-US"/>
+        </w:rPr>
+        <w:tab/>
+      </w:r>
+      <w:r>
+        <w:rPr>
+          <w:rFonts w:ascii="Times New Roman" w:hAnsi="Times New Roman" w:cs="Times New Roman"/>
+          <w:lang w:val="en-US"/>
+        </w:rPr>
+        <w:tab/>
+      </w:r>
     </w:p>
     <w:p>
       <w:pPr>
@@ -8258,7 +8700,7 @@
           <w:lang w:val="en-US"/>
         </w:rPr>
         <w:sectPr>
-          <w:footerReference w:type="default" r:id="rId15"/>
+          <w:footerReference w:type="default" r:id="rId16"/>
           <w:pgSz w:w="11906" w:h="16838"/>
           <w:pgMar w:top="1701" w:right="1134" w:bottom="1985" w:left="1985" w:header="708" w:footer="708" w:gutter="0"/>
           <w:pgNumType w:start="1"/>

</xml_diff>